<commit_message>
starting work on last ms outline
</commit_message>
<xml_diff>
--- a/Chap3ResultsOutline.docx
+++ b/Chap3ResultsOutline.docx
@@ -2,6 +2,110 @@
 <file path=word/document.xml><?xml version="1.0" encoding="utf-8"?>
 <w:document xmlns:wpc="http://schemas.microsoft.com/office/word/2010/wordprocessingCanvas" xmlns:mc="http://schemas.openxmlformats.org/markup-compatibility/2006" xmlns:o="urn:schemas-microsoft-com:office:office" xmlns:r="http://schemas.openxmlformats.org/officeDocument/2006/relationships" xmlns:m="http://schemas.openxmlformats.org/officeDocument/2006/math" xmlns:v="urn:schemas-microsoft-com:vml" xmlns:wp14="http://schemas.microsoft.com/office/word/2010/wordprocessingDrawing" xmlns:wp="http://schemas.openxmlformats.org/drawingml/2006/wordprocessingDrawing" xmlns:w10="urn:schemas-microsoft-com:office:word" xmlns:w="http://schemas.openxmlformats.org/wordprocessingml/2006/main" xmlns:w14="http://schemas.microsoft.com/office/word/2010/wordml" xmlns:w15="http://schemas.microsoft.com/office/word/2012/wordml" xmlns:wpg="http://schemas.microsoft.com/office/word/2010/wordprocessingGroup" xmlns:wpi="http://schemas.microsoft.com/office/word/2010/wordprocessingInk" xmlns:wne="http://schemas.microsoft.com/office/word/2006/wordml" xmlns:wps="http://schemas.microsoft.com/office/word/2010/wordprocessingShape" mc:Ignorable="w14 w15 wp14">
   <w:body>
+    <w:p>
+      <w:pPr>
+        <w:contextualSpacing/>
+        <w:rPr>
+          <w:b/>
+        </w:rPr>
+      </w:pPr>
+    </w:p>
+    <w:p>
+      <w:pPr>
+        <w:contextualSpacing/>
+        <w:rPr>
+          <w:b/>
+        </w:rPr>
+      </w:pPr>
+      <w:r>
+        <w:rPr>
+          <w:b/>
+        </w:rPr>
+        <w:t>Comparison of within mouse MLH1 variance</w:t>
+      </w:r>
+    </w:p>
+    <w:p>
+      <w:pPr>
+        <w:contextualSpacing/>
+        <w:rPr>
+          <w:b/>
+        </w:rPr>
+      </w:pPr>
+    </w:p>
+    <w:p>
+      <w:pPr>
+        <w:contextualSpacing/>
+        <w:rPr>
+          <w:b/>
+        </w:rPr>
+      </w:pPr>
+      <w:r>
+        <w:rPr>
+          <w:b/>
+        </w:rPr>
+        <w:t>Expectations under gamma model</w:t>
+      </w:r>
+    </w:p>
+    <w:p>
+      <w:pPr>
+        <w:contextualSpacing/>
+        <w:rPr>
+          <w:b/>
+        </w:rPr>
+      </w:pPr>
+    </w:p>
+    <w:p>
+      <w:pPr>
+        <w:contextualSpacing/>
+        <w:rPr>
+          <w:b/>
+        </w:rPr>
+      </w:pPr>
+      <w:r>
+        <w:rPr>
+          <w:b/>
+        </w:rPr>
+        <w:t>-no interference = mean and variance will be equal</w:t>
+      </w:r>
+    </w:p>
+    <w:p>
+      <w:pPr>
+        <w:contextualSpacing/>
+        <w:rPr>
+          <w:b/>
+        </w:rPr>
+      </w:pPr>
+      <w:r>
+        <w:rPr>
+          <w:b/>
+        </w:rPr>
+        <w:t>-higher mean, higher variance</w:t>
+      </w:r>
+    </w:p>
+    <w:p>
+      <w:pPr>
+        <w:contextualSpacing/>
+        <w:rPr>
+          <w:b/>
+        </w:rPr>
+      </w:pPr>
+    </w:p>
+    <w:p>
+      <w:pPr>
+        <w:contextualSpacing/>
+        <w:rPr>
+          <w:b/>
+        </w:rPr>
+      </w:pPr>
+    </w:p>
+    <w:p>
+      <w:pPr>
+        <w:contextualSpacing/>
+        <w:rPr>
+          <w:b/>
+        </w:rPr>
+      </w:pPr>
+    </w:p>
     <w:p>
       <w:pPr>
         <w:contextualSpacing/>
@@ -107,11 +211,9 @@
       <w:r>
         <w:t xml:space="preserve">) which are significantly different from all other pairs? Post-hoc </w:t>
       </w:r>
-      <w:proofErr w:type="spellStart"/>
-      <w:r>
-        <w:t>pairwaise</w:t>
-      </w:r>
-      <w:proofErr w:type="spellEnd"/>
+      <w:r>
+        <w:t>pairwise</w:t>
+      </w:r>
       <w:r>
         <w:t xml:space="preserve"> comparisons</w:t>
       </w:r>
@@ -164,12 +266,7 @@
       </w:r>
       <w:proofErr w:type="spellEnd"/>
       <w:r>
-        <w:t xml:space="preserve"> – are there predictions for these cell effect</w:t>
-      </w:r>
-      <w:bookmarkStart w:id="0" w:name="_GoBack"/>
-      <w:bookmarkEnd w:id="0"/>
-      <w:r>
-        <w:t>s?</w:t>
+        <w:t xml:space="preserve"> – are there predictions for these cell effects?</w:t>
       </w:r>
     </w:p>
     <w:p>
@@ -233,6 +330,8 @@
       <w:r>
         <w:t xml:space="preserve"> among cell variation&gt; (main hypothesis is that total variation across cells (all data) is driven by nucleus specific effects (within cell covariation).&gt;</w:t>
       </w:r>
+      <w:bookmarkStart w:id="0" w:name="_GoBack"/>
+      <w:bookmarkEnd w:id="0"/>
     </w:p>
     <w:p>
       <w:pPr>
@@ -340,11 +439,9 @@
       <w:r>
         <w:t xml:space="preserve">(Scatter plot of all pairwise </w:t>
       </w:r>
-      <w:proofErr w:type="spellStart"/>
-      <w:r>
-        <w:t>covariances</w:t>
-      </w:r>
-      <w:proofErr w:type="spellEnd"/>
+      <w:r>
+        <w:t>covariance</w:t>
+      </w:r>
       <w:r>
         <w:t xml:space="preserve">) --- HOW will pairwise </w:t>
       </w:r>
@@ -1064,6 +1161,12 @@
     <w:semiHidden/>
     <w:unhideWhenUsed/>
   </w:style>
+  <w:style w:type="numbering" w:customStyle="1" w:styleId="ListNo">
+    <w:name w:val="List No"/>
+    <w:uiPriority w:val="99"/>
+    <w:semiHidden/>
+    <w:unhideWhenUsed/>
+  </w:style>
   <w:style w:type="paragraph" w:styleId="ListParagraph">
     <w:name w:val="List Paragraph"/>
     <w:basedOn w:val="Normal"/>

</xml_diff>